<commit_message>
Switched back to useage of Dictionary and return of null in failed conversion. All methods are now static, and updated Summary.docx
</commit_message>
<xml_diff>
--- a/AreaCalculatorTest/Report/Summary.docx
+++ b/AreaCalculatorTest/Report/Summary.docx
@@ -1,45 +1,50 @@
 
 <file path=word/document.xml><?xml version="1.0" encoding="utf-8"?>
-<w:document xmlns:wpc="http://schemas.microsoft.com/office/word/2010/wordprocessingCanvas" xmlns:mc="http://schemas.openxmlformats.org/markup-compatibility/2006" xmlns:o="urn:schemas-microsoft-com:office:office" xmlns:r="http://schemas.openxmlformats.org/officeDocument/2006/relationships" xmlns:m="http://schemas.openxmlformats.org/officeDocument/2006/math" xmlns:v="urn:schemas-microsoft-com:vml" xmlns:wp14="http://schemas.microsoft.com/office/word/2010/wordprocessingDrawing" xmlns:wp="http://schemas.openxmlformats.org/drawingml/2006/wordprocessingDrawing" xmlns:w10="urn:schemas-microsoft-com:office:word" xmlns:w="http://schemas.openxmlformats.org/wordprocessingml/2006/main" xmlns:w14="http://schemas.microsoft.com/office/word/2010/wordml" xmlns:w15="http://schemas.microsoft.com/office/word/2012/wordml" xmlns:wpg="http://schemas.microsoft.com/office/word/2010/wordprocessingGroup" xmlns:wpi="http://schemas.microsoft.com/office/word/2010/wordprocessingInk" xmlns:wne="http://schemas.microsoft.com/office/word/2006/wordml" xmlns:wps="http://schemas.microsoft.com/office/word/2010/wordprocessingShape" mc:Ignorable="w14 w15 wp14">
+<w:document xmlns:wpc="http://schemas.microsoft.com/office/word/2010/wordprocessingCanvas" xmlns:cx="http://schemas.microsoft.com/office/drawing/2014/chartex" xmlns:cx1="http://schemas.microsoft.com/office/drawing/2015/9/8/chartex" xmlns:cx2="http://schemas.microsoft.com/office/drawing/2015/10/21/chartex" xmlns:cx3="http://schemas.microsoft.com/office/drawing/2016/5/9/chartex" xmlns:cx4="http://schemas.microsoft.com/office/drawing/2016/5/10/chartex" xmlns:cx5="http://schemas.microsoft.com/office/drawing/2016/5/11/chartex" xmlns:cx6="http://schemas.microsoft.com/office/drawing/2016/5/12/chartex" xmlns:cx7="http://schemas.microsoft.com/office/drawing/2016/5/13/chartex" xmlns:cx8="http://schemas.microsoft.com/office/drawing/2016/5/14/chartex" xmlns:mc="http://schemas.openxmlformats.org/markup-compatibility/2006" xmlns:aink="http://schemas.microsoft.com/office/drawing/2016/ink" xmlns:am3d="http://schemas.microsoft.com/office/drawing/2017/model3d" xmlns:o="urn:schemas-microsoft-com:office:office" xmlns:r="http://schemas.openxmlformats.org/officeDocument/2006/relationships" xmlns:m="http://schemas.openxmlformats.org/officeDocument/2006/math" xmlns:v="urn:schemas-microsoft-com:vml" xmlns:wp14="http://schemas.microsoft.com/office/word/2010/wordprocessingDrawing" xmlns:wp="http://schemas.openxmlformats.org/drawingml/2006/wordprocessingDrawing" xmlns:w10="urn:schemas-microsoft-com:office:word" xmlns:w="http://schemas.openxmlformats.org/wordprocessingml/2006/main" xmlns:w14="http://schemas.microsoft.com/office/word/2010/wordml" xmlns:w15="http://schemas.microsoft.com/office/word/2012/wordml" xmlns:w16cex="http://schemas.microsoft.com/office/word/2018/wordml/cex" xmlns:w16cid="http://schemas.microsoft.com/office/word/2016/wordml/cid" xmlns:w16="http://schemas.microsoft.com/office/word/2018/wordml" xmlns:w16sdtdh="http://schemas.microsoft.com/office/word/2020/wordml/sdtdatahash" xmlns:w16se="http://schemas.microsoft.com/office/word/2015/wordml/symex" xmlns:wpg="http://schemas.microsoft.com/office/word/2010/wordprocessingGroup" xmlns:wpi="http://schemas.microsoft.com/office/word/2010/wordprocessingInk" xmlns:wne="http://schemas.microsoft.com/office/word/2006/wordml" xmlns:wps="http://schemas.microsoft.com/office/word/2010/wordprocessingShape" mc:Ignorable="w14 w15 w16se w16cid w16 w16cex w16sdtdh wp14">
   <w:body>
-    <w:p xmlns:wp14="http://schemas.microsoft.com/office/word/2010/wordml" wp14:textId="00FFAFB1">
+    <w:p>
       <w:pPr>
         <w:rPr>
-          <w:rFonts w:ascii="Segoe UI" w:hAnsi="Segoe UI" w:eastAsia="Segoe UI" w:cs="Segoe UI"/>
+          <w:rFonts w:ascii="Segoe UI" w:eastAsia="Segoe UI" w:hAnsi="Segoe UI" w:cs="Segoe UI"/>
           <w:sz w:val="36"/>
           <w:szCs w:val="36"/>
         </w:rPr>
       </w:pPr>
       <w:r>
         <w:rPr>
-          <w:rFonts w:ascii="Segoe UI" w:hAnsi="Segoe UI" w:eastAsia="Segoe UI" w:cs="Segoe UI"/>
-          <w:sz w:val="40"/>
-          <w:szCs w:val="40"/>
-        </w:rPr>
-        <w:t>*</w:t>
-      </w:r>
-      <w:r>
-        <w:rPr>
-          <w:rFonts w:ascii="Segoe UI" w:hAnsi="Segoe UI" w:eastAsia="Segoe UI" w:cs="Segoe UI"/>
-          <w:sz w:val="40"/>
-          <w:szCs w:val="40"/>
-        </w:rPr>
-        <w:t>Enlarged</w:t>
-      </w:r>
-      <w:r>
-        <w:rPr>
-          <w:rFonts w:ascii="Segoe UI" w:hAnsi="Segoe UI" w:eastAsia="Segoe UI" w:cs="Segoe UI"/>
-          <w:sz w:val="40"/>
-          <w:szCs w:val="40"/>
-        </w:rPr>
-        <w:t xml:space="preserve"> font for those with vision issues =P</w:t>
+          <w:rFonts w:ascii="Segoe UI" w:eastAsia="Segoe UI" w:hAnsi="Segoe UI" w:cs="Segoe UI"/>
+          <w:sz w:val="40"/>
+          <w:szCs w:val="40"/>
+        </w:rPr>
+        <w:t xml:space="preserve">*Enlarged font for those with vision issues </w:t>
+      </w:r>
+      <w:r>
+        <w:rPr>
+          <mc:AlternateContent>
+            <mc:Choice Requires="w16se">
+              <w:rFonts w:ascii="Segoe UI" w:eastAsia="Segoe UI" w:hAnsi="Segoe UI" w:cs="Segoe UI"/>
+            </mc:Choice>
+            <mc:Fallback>
+              <w:rFonts w:ascii="Segoe UI Emoji" w:eastAsia="Segoe UI Emoji" w:hAnsi="Segoe UI Emoji" w:cs="Segoe UI Emoji"/>
+            </mc:Fallback>
+          </mc:AlternateContent>
+          <w:sz w:val="36"/>
+          <w:szCs w:val="36"/>
+        </w:rPr>
+        <mc:AlternateContent>
+          <mc:Choice Requires="w16se">
+            <w16se:symEx w16se:font="Segoe UI Emoji" w16se:char="1F923"/>
+          </mc:Choice>
+          <mc:Fallback>
+            <w:t>🤣</w:t>
+          </mc:Fallback>
+        </mc:AlternateContent>
       </w:r>
     </w:p>
     <w:p>
       <w:pPr>
-        <w:pStyle w:val="Normal"/>
-        <w:rPr>
-          <w:rFonts w:ascii="Segoe UI" w:hAnsi="Segoe UI" w:eastAsia="Segoe UI" w:cs="Segoe UI"/>
+        <w:rPr>
+          <w:rFonts w:ascii="Segoe UI" w:eastAsia="Segoe UI" w:hAnsi="Segoe UI" w:cs="Segoe UI"/>
           <w:sz w:val="40"/>
           <w:szCs w:val="40"/>
         </w:rPr>
@@ -47,34 +52,60 @@
     </w:p>
     <w:p>
       <w:pPr>
-        <w:pStyle w:val="Normal"/>
-        <w:rPr>
-          <w:rFonts w:ascii="Segoe UI" w:hAnsi="Segoe UI" w:eastAsia="Segoe UI" w:cs="Segoe UI"/>
+        <w:rPr>
+          <w:rFonts w:ascii="Segoe UI" w:eastAsia="Segoe UI" w:hAnsi="Segoe UI" w:cs="Segoe UI"/>
           <w:sz w:val="40"/>
           <w:szCs w:val="40"/>
         </w:rPr>
       </w:pPr>
       <w:r>
         <w:rPr>
-          <w:rFonts w:ascii="Segoe UI" w:hAnsi="Segoe UI" w:eastAsia="Segoe UI" w:cs="Segoe UI"/>
-          <w:sz w:val="40"/>
-          <w:szCs w:val="40"/>
-        </w:rPr>
-        <w:t>When I first coded my methods, all were at a complexity of a 1, except for the “GetSquareArea(string input)” which was a staggering 26... I made a series of changes, from using “switch-case” to “if, else-if" statements, and a “dictionary”, which had a complexity of 2. However, with a maintainability of 54, I ended up using an array paired with a loop.</w:t>
+          <w:rFonts w:ascii="Segoe UI" w:eastAsia="Segoe UI" w:hAnsi="Segoe UI" w:cs="Segoe UI"/>
+          <w:sz w:val="40"/>
+          <w:szCs w:val="40"/>
+        </w:rPr>
+        <w:t>When I first coded my methods, all were at a complexity of a 1, except for the “</w:t>
+      </w:r>
+      <w:proofErr w:type="spellStart"/>
+      <w:proofErr w:type="gramStart"/>
+      <w:r>
+        <w:rPr>
+          <w:rFonts w:ascii="Segoe UI" w:eastAsia="Segoe UI" w:hAnsi="Segoe UI" w:cs="Segoe UI"/>
+          <w:sz w:val="40"/>
+          <w:szCs w:val="40"/>
+        </w:rPr>
+        <w:t>GetSquareArea</w:t>
+      </w:r>
+      <w:proofErr w:type="spellEnd"/>
+      <w:r>
+        <w:rPr>
+          <w:rFonts w:ascii="Segoe UI" w:eastAsia="Segoe UI" w:hAnsi="Segoe UI" w:cs="Segoe UI"/>
+          <w:sz w:val="40"/>
+          <w:szCs w:val="40"/>
+        </w:rPr>
+        <w:t>(</w:t>
+      </w:r>
+      <w:proofErr w:type="gramEnd"/>
+      <w:r>
+        <w:rPr>
+          <w:rFonts w:ascii="Segoe UI" w:eastAsia="Segoe UI" w:hAnsi="Segoe UI" w:cs="Segoe UI"/>
+          <w:sz w:val="40"/>
+          <w:szCs w:val="40"/>
+        </w:rPr>
+        <w:t>string input)” which was a staggering 26... I made a series of changes, from using “switch-case” to “if, else-if" statements, and a “dictionary”, which had a complexity of 2. However, with a maintainability of 54, I ended up using an array paired with a loop.</w:t>
       </w:r>
     </w:p>
     <w:p>
       <w:pPr>
-        <w:pStyle w:val="Normal"/>
-        <w:rPr>
-          <w:rFonts w:ascii="Segoe UI" w:hAnsi="Segoe UI" w:eastAsia="Segoe UI" w:cs="Segoe UI"/>
+        <w:rPr>
+          <w:rFonts w:ascii="Segoe UI" w:eastAsia="Segoe UI" w:hAnsi="Segoe UI" w:cs="Segoe UI"/>
           <w:sz w:val="40"/>
           <w:szCs w:val="40"/>
         </w:rPr>
       </w:pPr>
       <w:r>
         <w:rPr>
-          <w:rFonts w:ascii="Segoe UI" w:hAnsi="Segoe UI" w:eastAsia="Segoe UI" w:cs="Segoe UI"/>
+          <w:rFonts w:ascii="Segoe UI" w:eastAsia="Segoe UI" w:hAnsi="Segoe UI" w:cs="Segoe UI"/>
           <w:sz w:val="40"/>
           <w:szCs w:val="40"/>
         </w:rPr>
@@ -83,34 +114,81 @@
     </w:p>
     <w:p>
       <w:pPr>
-        <w:pStyle w:val="Normal"/>
-        <w:rPr>
-          <w:rFonts w:ascii="Segoe UI" w:hAnsi="Segoe UI" w:eastAsia="Segoe UI" w:cs="Segoe UI"/>
+        <w:rPr>
+          <w:rFonts w:ascii="Segoe UI" w:eastAsia="Segoe UI" w:hAnsi="Segoe UI" w:cs="Segoe UI"/>
           <w:sz w:val="40"/>
           <w:szCs w:val="40"/>
         </w:rPr>
       </w:pPr>
       <w:r>
         <w:rPr>
-          <w:rFonts w:ascii="Segoe UI" w:hAnsi="Segoe UI" w:eastAsia="Segoe UI" w:cs="Segoe UI"/>
-          <w:sz w:val="40"/>
-          <w:szCs w:val="40"/>
-        </w:rPr>
-        <w:t>I created a couple math methods to help with the reuse of code, though, I am unsure if it was warranted in this context. I would like to use the dictionary’s “TryGetValue” over the “array/loop”, but for this test size, I went with what worked best.</w:t>
+          <w:rFonts w:ascii="Segoe UI" w:eastAsia="Segoe UI" w:hAnsi="Segoe UI" w:cs="Segoe UI"/>
+          <w:sz w:val="40"/>
+          <w:szCs w:val="40"/>
+        </w:rPr>
+        <w:t>I created a couple math methods to help with the reuse of code, though, I am unsure if it was warranted in this context.</w:t>
       </w:r>
     </w:p>
     <w:p>
       <w:pPr>
-        <w:pStyle w:val="Normal"/>
-        <w:rPr>
-          <w:rFonts w:ascii="Segoe UI" w:hAnsi="Segoe UI" w:eastAsia="Segoe UI" w:cs="Segoe UI"/>
+        <w:rPr>
+          <w:rFonts w:ascii="Segoe UI" w:eastAsia="Segoe UI" w:hAnsi="Segoe UI" w:cs="Segoe UI"/>
           <w:sz w:val="40"/>
           <w:szCs w:val="40"/>
         </w:rPr>
       </w:pPr>
+      <w:r>
+        <w:rPr>
+          <w:rFonts w:ascii="Segoe UI" w:eastAsia="Segoe UI" w:hAnsi="Segoe UI" w:cs="Segoe UI"/>
+          <w:sz w:val="40"/>
+          <w:szCs w:val="40"/>
+        </w:rPr>
+        <w:t>***</w:t>
+      </w:r>
+      <w:r>
+        <w:rPr>
+          <w:rFonts w:ascii="Segoe UI" w:eastAsia="Segoe UI" w:hAnsi="Segoe UI" w:cs="Segoe UI"/>
+          <w:sz w:val="40"/>
+          <w:szCs w:val="40"/>
+        </w:rPr>
+        <w:t xml:space="preserve">UPDATE: After our discussion in class, I switched back to my dictionary, and failed </w:t>
+      </w:r>
+      <w:r>
+        <w:rPr>
+          <w:rFonts w:ascii="Segoe UI" w:eastAsia="Segoe UI" w:hAnsi="Segoe UI" w:cs="Segoe UI"/>
+          <w:sz w:val="40"/>
+          <w:szCs w:val="40"/>
+        </w:rPr>
+        <w:t>conversions return “null”. My “2</w:t>
+      </w:r>
+      <w:r>
+        <w:rPr>
+          <w:rFonts w:ascii="Segoe UI" w:eastAsia="Segoe UI" w:hAnsi="Segoe UI" w:cs="Segoe UI"/>
+          <w:sz w:val="40"/>
+          <w:szCs w:val="40"/>
+          <w:vertAlign w:val="superscript"/>
+        </w:rPr>
+        <w:t>nd</w:t>
+      </w:r>
+      <w:r>
+        <w:rPr>
+          <w:rFonts w:ascii="Segoe UI" w:eastAsia="Segoe UI" w:hAnsi="Segoe UI" w:cs="Segoe UI"/>
+          <w:sz w:val="40"/>
+          <w:szCs w:val="40"/>
+        </w:rPr>
+        <w:t>” method for testing was tech</w:t>
+      </w:r>
+      <w:r>
+        <w:rPr>
+          <w:rFonts w:ascii="Segoe UI" w:eastAsia="Segoe UI" w:hAnsi="Segoe UI" w:cs="Segoe UI"/>
+          <w:sz w:val="40"/>
+          <w:szCs w:val="40"/>
+        </w:rPr>
+        <w:t>nically all the rest of the methods.</w:t>
+      </w:r>
     </w:p>
     <w:sectPr>
-      <w:pgSz w:w="12240" w:h="15840" w:orient="portrait"/>
+      <w:pgSz w:w="12240" w:h="15840"/>
       <w:pgMar w:top="1440" w:right="1440" w:bottom="1440" w:left="1440" w:header="720" w:footer="720" w:gutter="0"/>
       <w:cols w:space="720"/>
       <w:docGrid w:linePitch="360"/>
@@ -138,11 +216,11 @@
 </file>
 
 <file path=word/styles.xml><?xml version="1.0" encoding="utf-8"?>
-<w:styles xmlns:wp14="http://schemas.microsoft.com/office/word/2010/wordprocessingDrawing" xmlns:mc="http://schemas.openxmlformats.org/markup-compatibility/2006" xmlns:r="http://schemas.openxmlformats.org/officeDocument/2006/relationships" xmlns:w="http://schemas.openxmlformats.org/wordprocessingml/2006/main" xmlns:w14="http://schemas.microsoft.com/office/word/2010/wordml" xmlns:w15="http://schemas.microsoft.com/office/word/2012/wordml" mc:Ignorable="w14 w15 wp14">
+<w:styles xmlns:mc="http://schemas.openxmlformats.org/markup-compatibility/2006" xmlns:r="http://schemas.openxmlformats.org/officeDocument/2006/relationships" xmlns:w="http://schemas.openxmlformats.org/wordprocessingml/2006/main" xmlns:w14="http://schemas.microsoft.com/office/word/2010/wordml" xmlns:w15="http://schemas.microsoft.com/office/word/2012/wordml" xmlns:w16cex="http://schemas.microsoft.com/office/word/2018/wordml/cex" xmlns:w16cid="http://schemas.microsoft.com/office/word/2016/wordml/cid" xmlns:w16="http://schemas.microsoft.com/office/word/2018/wordml" xmlns:w16sdtdh="http://schemas.microsoft.com/office/word/2020/wordml/sdtdatahash" xmlns:w16se="http://schemas.microsoft.com/office/word/2015/wordml/symex" mc:Ignorable="w14 w15 w16se w16cid w16 w16cex w16sdtdh">
   <w:docDefaults>
     <w:rPrDefault>
       <w:rPr>
-        <w:rFonts w:asciiTheme="minorHAnsi" w:hAnsiTheme="minorHAnsi" w:eastAsiaTheme="minorHAnsi" w:cstheme="minorBidi"/>
+        <w:rFonts w:asciiTheme="minorHAnsi" w:eastAsiaTheme="minorHAnsi" w:hAnsiTheme="minorHAnsi" w:cstheme="minorBidi"/>
         <w:sz w:val="22"/>
         <w:szCs w:val="22"/>
         <w:lang w:val="en-US" w:eastAsia="en-US" w:bidi="ar-SA"/>
@@ -154,17 +232,17 @@
       </w:pPr>
     </w:pPrDefault>
   </w:docDefaults>
-  <w:latentStyles w:defLockedState="0" w:defUIPriority="99" w:defSemiHidden="0" w:defUnhideWhenUsed="0" w:defQFormat="0" w:count="371">
+  <w:latentStyles w:defLockedState="0" w:defUIPriority="99" w:defSemiHidden="0" w:defUnhideWhenUsed="0" w:defQFormat="0" w:count="376">
     <w:lsdException w:name="Normal" w:uiPriority="0" w:qFormat="1"/>
     <w:lsdException w:name="heading 1" w:uiPriority="9" w:qFormat="1"/>
-    <w:lsdException w:name="heading 2" w:uiPriority="9" w:semiHidden="1" w:unhideWhenUsed="1" w:qFormat="1"/>
-    <w:lsdException w:name="heading 3" w:uiPriority="9" w:semiHidden="1" w:unhideWhenUsed="1" w:qFormat="1"/>
-    <w:lsdException w:name="heading 4" w:uiPriority="9" w:semiHidden="1" w:unhideWhenUsed="1" w:qFormat="1"/>
-    <w:lsdException w:name="heading 5" w:uiPriority="9" w:semiHidden="1" w:unhideWhenUsed="1" w:qFormat="1"/>
-    <w:lsdException w:name="heading 6" w:uiPriority="9" w:semiHidden="1" w:unhideWhenUsed="1" w:qFormat="1"/>
-    <w:lsdException w:name="heading 7" w:uiPriority="9" w:semiHidden="1" w:unhideWhenUsed="1" w:qFormat="1"/>
-    <w:lsdException w:name="heading 8" w:uiPriority="9" w:semiHidden="1" w:unhideWhenUsed="1" w:qFormat="1"/>
-    <w:lsdException w:name="heading 9" w:uiPriority="9" w:semiHidden="1" w:unhideWhenUsed="1" w:qFormat="1"/>
+    <w:lsdException w:name="heading 2" w:semiHidden="1" w:uiPriority="9" w:unhideWhenUsed="1" w:qFormat="1"/>
+    <w:lsdException w:name="heading 3" w:semiHidden="1" w:uiPriority="9" w:unhideWhenUsed="1" w:qFormat="1"/>
+    <w:lsdException w:name="heading 4" w:semiHidden="1" w:uiPriority="9" w:unhideWhenUsed="1" w:qFormat="1"/>
+    <w:lsdException w:name="heading 5" w:semiHidden="1" w:uiPriority="9" w:unhideWhenUsed="1" w:qFormat="1"/>
+    <w:lsdException w:name="heading 6" w:semiHidden="1" w:uiPriority="9" w:unhideWhenUsed="1" w:qFormat="1"/>
+    <w:lsdException w:name="heading 7" w:semiHidden="1" w:uiPriority="9" w:unhideWhenUsed="1" w:qFormat="1"/>
+    <w:lsdException w:name="heading 8" w:semiHidden="1" w:uiPriority="9" w:unhideWhenUsed="1" w:qFormat="1"/>
+    <w:lsdException w:name="heading 9" w:semiHidden="1" w:uiPriority="9" w:unhideWhenUsed="1" w:qFormat="1"/>
     <w:lsdException w:name="index 1" w:semiHidden="1" w:unhideWhenUsed="1"/>
     <w:lsdException w:name="index 2" w:semiHidden="1" w:unhideWhenUsed="1"/>
     <w:lsdException w:name="index 3" w:semiHidden="1" w:unhideWhenUsed="1"/>
@@ -174,22 +252,22 @@
     <w:lsdException w:name="index 7" w:semiHidden="1" w:unhideWhenUsed="1"/>
     <w:lsdException w:name="index 8" w:semiHidden="1" w:unhideWhenUsed="1"/>
     <w:lsdException w:name="index 9" w:semiHidden="1" w:unhideWhenUsed="1"/>
-    <w:lsdException w:name="toc 1" w:uiPriority="39" w:semiHidden="1" w:unhideWhenUsed="1"/>
-    <w:lsdException w:name="toc 2" w:uiPriority="39" w:semiHidden="1" w:unhideWhenUsed="1"/>
-    <w:lsdException w:name="toc 3" w:uiPriority="39" w:semiHidden="1" w:unhideWhenUsed="1"/>
-    <w:lsdException w:name="toc 4" w:uiPriority="39" w:semiHidden="1" w:unhideWhenUsed="1"/>
-    <w:lsdException w:name="toc 5" w:uiPriority="39" w:semiHidden="1" w:unhideWhenUsed="1"/>
-    <w:lsdException w:name="toc 6" w:uiPriority="39" w:semiHidden="1" w:unhideWhenUsed="1"/>
-    <w:lsdException w:name="toc 7" w:uiPriority="39" w:semiHidden="1" w:unhideWhenUsed="1"/>
-    <w:lsdException w:name="toc 8" w:uiPriority="39" w:semiHidden="1" w:unhideWhenUsed="1"/>
-    <w:lsdException w:name="toc 9" w:uiPriority="39" w:semiHidden="1" w:unhideWhenUsed="1"/>
+    <w:lsdException w:name="toc 1" w:semiHidden="1" w:uiPriority="39" w:unhideWhenUsed="1"/>
+    <w:lsdException w:name="toc 2" w:semiHidden="1" w:uiPriority="39" w:unhideWhenUsed="1"/>
+    <w:lsdException w:name="toc 3" w:semiHidden="1" w:uiPriority="39" w:unhideWhenUsed="1"/>
+    <w:lsdException w:name="toc 4" w:semiHidden="1" w:uiPriority="39" w:unhideWhenUsed="1"/>
+    <w:lsdException w:name="toc 5" w:semiHidden="1" w:uiPriority="39" w:unhideWhenUsed="1"/>
+    <w:lsdException w:name="toc 6" w:semiHidden="1" w:uiPriority="39" w:unhideWhenUsed="1"/>
+    <w:lsdException w:name="toc 7" w:semiHidden="1" w:uiPriority="39" w:unhideWhenUsed="1"/>
+    <w:lsdException w:name="toc 8" w:semiHidden="1" w:uiPriority="39" w:unhideWhenUsed="1"/>
+    <w:lsdException w:name="toc 9" w:semiHidden="1" w:uiPriority="39" w:unhideWhenUsed="1"/>
     <w:lsdException w:name="Normal Indent" w:semiHidden="1" w:unhideWhenUsed="1"/>
     <w:lsdException w:name="footnote text" w:semiHidden="1" w:unhideWhenUsed="1"/>
     <w:lsdException w:name="annotation text" w:semiHidden="1" w:unhideWhenUsed="1"/>
     <w:lsdException w:name="header" w:semiHidden="1" w:unhideWhenUsed="1"/>
     <w:lsdException w:name="footer" w:semiHidden="1" w:unhideWhenUsed="1"/>
     <w:lsdException w:name="index heading" w:semiHidden="1" w:unhideWhenUsed="1"/>
-    <w:lsdException w:name="caption" w:uiPriority="35" w:semiHidden="1" w:unhideWhenUsed="1" w:qFormat="1"/>
+    <w:lsdException w:name="caption" w:semiHidden="1" w:uiPriority="35" w:unhideWhenUsed="1" w:qFormat="1"/>
     <w:lsdException w:name="table of figures" w:semiHidden="1" w:unhideWhenUsed="1"/>
     <w:lsdException w:name="envelope address" w:semiHidden="1" w:unhideWhenUsed="1"/>
     <w:lsdException w:name="envelope return" w:semiHidden="1" w:unhideWhenUsed="1"/>
@@ -220,7 +298,7 @@
     <w:lsdException w:name="Title" w:uiPriority="10" w:qFormat="1"/>
     <w:lsdException w:name="Closing" w:semiHidden="1" w:unhideWhenUsed="1"/>
     <w:lsdException w:name="Signature" w:semiHidden="1" w:unhideWhenUsed="1"/>
-    <w:lsdException w:name="Default Paragraph Font" w:uiPriority="1" w:semiHidden="1" w:unhideWhenUsed="1"/>
+    <w:lsdException w:name="Default Paragraph Font" w:semiHidden="1" w:uiPriority="1" w:unhideWhenUsed="1"/>
     <w:lsdException w:name="Body Text" w:semiHidden="1" w:unhideWhenUsed="1"/>
     <w:lsdException w:name="Body Text Indent" w:semiHidden="1" w:unhideWhenUsed="1"/>
     <w:lsdException w:name="List Continue" w:semiHidden="1" w:unhideWhenUsed="1"/>
@@ -260,7 +338,6 @@
     <w:lsdException w:name="HTML Sample" w:semiHidden="1" w:unhideWhenUsed="1"/>
     <w:lsdException w:name="HTML Typewriter" w:semiHidden="1" w:unhideWhenUsed="1"/>
     <w:lsdException w:name="HTML Variable" w:semiHidden="1" w:unhideWhenUsed="1"/>
-    <w:lsdException w:name="Normal Table" w:semiHidden="1" w:unhideWhenUsed="1"/>
     <w:lsdException w:name="annotation subject" w:semiHidden="1" w:unhideWhenUsed="1"/>
     <w:lsdException w:name="No List" w:semiHidden="1" w:unhideWhenUsed="1"/>
     <w:lsdException w:name="Outline List 1" w:semiHidden="1" w:unhideWhenUsed="1"/>
@@ -303,11 +380,8 @@
     <w:lsdException w:name="Table Contemporary" w:semiHidden="1" w:unhideWhenUsed="1"/>
     <w:lsdException w:name="Table Elegant" w:semiHidden="1" w:unhideWhenUsed="1"/>
     <w:lsdException w:name="Table Professional" w:semiHidden="1" w:unhideWhenUsed="1"/>
-    <w:lsdException w:name="Table Subtle 1" w:semiHidden="1" w:unhideWhenUsed="1"/>
     <w:lsdException w:name="Table Subtle 2" w:semiHidden="1" w:unhideWhenUsed="1"/>
     <w:lsdException w:name="Table Web 1" w:semiHidden="1" w:unhideWhenUsed="1"/>
-    <w:lsdException w:name="Table Web 2" w:semiHidden="1" w:unhideWhenUsed="1"/>
-    <w:lsdException w:name="Table Web 3" w:semiHidden="1" w:unhideWhenUsed="1"/>
     <w:lsdException w:name="Balloon Text" w:semiHidden="1" w:unhideWhenUsed="1"/>
     <w:lsdException w:name="Table Grid" w:uiPriority="39"/>
     <w:lsdException w:name="Table Theme" w:semiHidden="1" w:unhideWhenUsed="1"/>
@@ -420,8 +494,8 @@
     <w:lsdException w:name="Subtle Reference" w:uiPriority="31" w:qFormat="1"/>
     <w:lsdException w:name="Intense Reference" w:uiPriority="32" w:qFormat="1"/>
     <w:lsdException w:name="Book Title" w:uiPriority="33" w:qFormat="1"/>
-    <w:lsdException w:name="Bibliography" w:uiPriority="37" w:semiHidden="1" w:unhideWhenUsed="1"/>
-    <w:lsdException w:name="TOC Heading" w:uiPriority="39" w:semiHidden="1" w:unhideWhenUsed="1" w:qFormat="1"/>
+    <w:lsdException w:name="Bibliography" w:semiHidden="1" w:uiPriority="37" w:unhideWhenUsed="1"/>
+    <w:lsdException w:name="TOC Heading" w:semiHidden="1" w:uiPriority="39" w:unhideWhenUsed="1" w:qFormat="1"/>
     <w:lsdException w:name="Plain Table 1" w:uiPriority="41"/>
     <w:lsdException w:name="Plain Table 2" w:uiPriority="42"/>
     <w:lsdException w:name="Plain Table 3" w:uiPriority="43"/>
@@ -526,18 +600,23 @@
     <w:lsdException w:name="List Table 5 Dark Accent 6" w:uiPriority="50"/>
     <w:lsdException w:name="List Table 6 Colorful Accent 6" w:uiPriority="51"/>
     <w:lsdException w:name="List Table 7 Colorful Accent 6" w:uiPriority="52"/>
+    <w:lsdException w:name="Mention" w:semiHidden="1" w:unhideWhenUsed="1"/>
+    <w:lsdException w:name="Smart Hyperlink" w:semiHidden="1" w:unhideWhenUsed="1"/>
+    <w:lsdException w:name="Hashtag" w:semiHidden="1" w:unhideWhenUsed="1"/>
+    <w:lsdException w:name="Unresolved Mention" w:semiHidden="1" w:unhideWhenUsed="1"/>
+    <w:lsdException w:name="Smart Link" w:semiHidden="1" w:unhideWhenUsed="1"/>
   </w:latentStyles>
-  <w:style w:type="paragraph" w:styleId="Normal" w:default="1">
+  <w:style w:type="paragraph" w:default="1" w:styleId="Normal">
     <w:name w:val="Normal"/>
     <w:qFormat/>
   </w:style>
-  <w:style w:type="character" w:styleId="DefaultParagraphFont" w:default="1">
+  <w:style w:type="character" w:default="1" w:styleId="DefaultParagraphFont">
     <w:name w:val="Default Paragraph Font"/>
     <w:uiPriority w:val="1"/>
     <w:semiHidden/>
     <w:unhideWhenUsed/>
   </w:style>
-  <w:style w:type="table" w:styleId="TableNormal" w:default="1">
+  <w:style w:type="table" w:default="1" w:styleId="TableNormal">
     <w:name w:val="Normal Table"/>
     <w:uiPriority w:val="99"/>
     <w:semiHidden/>
@@ -552,7 +631,7 @@
       </w:tblCellMar>
     </w:tblPr>
   </w:style>
-  <w:style w:type="numbering" w:styleId="NoList" w:default="1">
+  <w:style w:type="numbering" w:default="1" w:styleId="NoList">
     <w:name w:val="No List"/>
     <w:uiPriority w:val="99"/>
     <w:semiHidden/>

</xml_diff>

<commit_message>
Removed unused Using statement
</commit_message>
<xml_diff>
--- a/AreaCalculatorTest/Report/Summary.docx
+++ b/AreaCalculatorTest/Report/Summary.docx
@@ -338,6 +338,7 @@
     <w:lsdException w:name="HTML Sample" w:semiHidden="1" w:unhideWhenUsed="1"/>
     <w:lsdException w:name="HTML Typewriter" w:semiHidden="1" w:unhideWhenUsed="1"/>
     <w:lsdException w:name="HTML Variable" w:semiHidden="1" w:unhideWhenUsed="1"/>
+    <w:lsdException w:name="Normal Table" w:semiHidden="1" w:unhideWhenUsed="1"/>
     <w:lsdException w:name="annotation subject" w:semiHidden="1" w:unhideWhenUsed="1"/>
     <w:lsdException w:name="No List" w:semiHidden="1" w:unhideWhenUsed="1"/>
     <w:lsdException w:name="Outline List 1" w:semiHidden="1" w:unhideWhenUsed="1"/>
@@ -380,8 +381,11 @@
     <w:lsdException w:name="Table Contemporary" w:semiHidden="1" w:unhideWhenUsed="1"/>
     <w:lsdException w:name="Table Elegant" w:semiHidden="1" w:unhideWhenUsed="1"/>
     <w:lsdException w:name="Table Professional" w:semiHidden="1" w:unhideWhenUsed="1"/>
+    <w:lsdException w:name="Table Subtle 1" w:semiHidden="1" w:unhideWhenUsed="1"/>
     <w:lsdException w:name="Table Subtle 2" w:semiHidden="1" w:unhideWhenUsed="1"/>
     <w:lsdException w:name="Table Web 1" w:semiHidden="1" w:unhideWhenUsed="1"/>
+    <w:lsdException w:name="Table Web 2" w:semiHidden="1" w:unhideWhenUsed="1"/>
+    <w:lsdException w:name="Table Web 3" w:semiHidden="1" w:unhideWhenUsed="1"/>
     <w:lsdException w:name="Balloon Text" w:semiHidden="1" w:unhideWhenUsed="1"/>
     <w:lsdException w:name="Table Grid" w:uiPriority="39"/>
     <w:lsdException w:name="Table Theme" w:semiHidden="1" w:unhideWhenUsed="1"/>

</xml_diff>